<commit_message>
add data structure parts and update tensorflow
</commit_message>
<xml_diff>
--- a/tools/tensorflow/tensorflow-learn.docx
+++ b/tools/tensorflow/tensorflow-learn.docx
@@ -912,6 +912,7 @@
         <w:rPr>
           <w:noProof/>
         </w:rPr>
+        <w:lastRenderedPageBreak/>
         <w:drawing>
           <wp:inline distT="0" distB="0" distL="0" distR="0" wp14:anchorId="4EA675CE" wp14:editId="31C37497">
             <wp:extent cx="3733066" cy="4820716"/>
@@ -952,9 +953,6 @@
     <w:p>
       <w:pPr>
         <w:pStyle w:val="1"/>
-        <w:rPr>
-          <w:rFonts w:hint="eastAsia"/>
-        </w:rPr>
       </w:pPr>
       <w:r>
         <w:rPr>
@@ -1046,9 +1044,6 @@
       <w:pPr>
         <w:pStyle w:val="a3"/>
         <w:ind w:left="360" w:firstLineChars="0" w:firstLine="0"/>
-        <w:rPr>
-          <w:rFonts w:hint="eastAsia"/>
-        </w:rPr>
       </w:pPr>
       <w:r>
         <w:t>S</w:t>
@@ -1148,6 +1143,9 @@
       <w:pPr>
         <w:pStyle w:val="a3"/>
         <w:ind w:left="360" w:firstLineChars="0" w:firstLine="0"/>
+        <w:rPr>
+          <w:rFonts w:hint="eastAsia"/>
+        </w:rPr>
       </w:pPr>
       <w:r>
         <w:rPr>
@@ -1178,6 +1176,259 @@
                     <a:xfrm>
                       <a:off x="0" y="0"/>
                       <a:ext cx="4155285" cy="3905648"/>
+                    </a:xfrm>
+                    <a:prstGeom prst="rect">
+                      <a:avLst/>
+                    </a:prstGeom>
+                  </pic:spPr>
+                </pic:pic>
+              </a:graphicData>
+            </a:graphic>
+          </wp:inline>
+        </w:drawing>
+      </w:r>
+    </w:p>
+    <w:p>
+      <w:pPr>
+        <w:pStyle w:val="1"/>
+        <w:rPr>
+          <w:rFonts w:hint="eastAsia"/>
+        </w:rPr>
+      </w:pPr>
+      <w:r>
+        <w:rPr>
+          <w:rFonts w:hint="eastAsia"/>
+        </w:rPr>
+        <w:t>损失函数及</w:t>
+      </w:r>
+      <w:r>
+        <w:t>各种</w:t>
+      </w:r>
+      <w:r>
+        <w:rPr>
+          <w:rFonts w:hint="eastAsia"/>
+        </w:rPr>
+        <w:t>优化器</w:t>
+      </w:r>
+    </w:p>
+    <w:p>
+      <w:pPr>
+        <w:pStyle w:val="a3"/>
+        <w:ind w:left="360" w:firstLineChars="0" w:firstLine="0"/>
+      </w:pPr>
+      <w:r>
+        <w:rPr>
+          <w:noProof/>
+        </w:rPr>
+        <w:drawing>
+          <wp:inline distT="0" distB="0" distL="0" distR="0" wp14:anchorId="2D418738" wp14:editId="0B3279BE">
+            <wp:extent cx="3999358" cy="1938528"/>
+            <wp:effectExtent l="0" t="0" r="1270" b="5080"/>
+            <wp:docPr id="3" name="图片 3"/>
+            <wp:cNvGraphicFramePr>
+              <a:graphicFrameLocks xmlns:a="http://schemas.openxmlformats.org/drawingml/2006/main" noChangeAspect="1"/>
+            </wp:cNvGraphicFramePr>
+            <a:graphic xmlns:a="http://schemas.openxmlformats.org/drawingml/2006/main">
+              <a:graphicData uri="http://schemas.openxmlformats.org/drawingml/2006/picture">
+                <pic:pic xmlns:pic="http://schemas.openxmlformats.org/drawingml/2006/picture">
+                  <pic:nvPicPr>
+                    <pic:cNvPr id="1" name=""/>
+                    <pic:cNvPicPr/>
+                  </pic:nvPicPr>
+                  <pic:blipFill>
+                    <a:blip r:embed="rId14"/>
+                    <a:stretch>
+                      <a:fillRect/>
+                    </a:stretch>
+                  </pic:blipFill>
+                  <pic:spPr>
+                    <a:xfrm>
+                      <a:off x="0" y="0"/>
+                      <a:ext cx="4011948" cy="1944631"/>
+                    </a:xfrm>
+                    <a:prstGeom prst="rect">
+                      <a:avLst/>
+                    </a:prstGeom>
+                  </pic:spPr>
+                </pic:pic>
+              </a:graphicData>
+            </a:graphic>
+          </wp:inline>
+        </w:drawing>
+      </w:r>
+    </w:p>
+    <w:p>
+      <w:pPr>
+        <w:pStyle w:val="a3"/>
+        <w:ind w:left="360" w:firstLineChars="0" w:firstLine="0"/>
+      </w:pPr>
+      <w:r>
+        <w:rPr>
+          <w:noProof/>
+        </w:rPr>
+        <w:drawing>
+          <wp:inline distT="0" distB="0" distL="0" distR="0" wp14:anchorId="4F910390" wp14:editId="1DEBC554">
+            <wp:extent cx="4148533" cy="1901952"/>
+            <wp:effectExtent l="0" t="0" r="4445" b="3175"/>
+            <wp:docPr id="6" name="图片 6"/>
+            <wp:cNvGraphicFramePr>
+              <a:graphicFrameLocks xmlns:a="http://schemas.openxmlformats.org/drawingml/2006/main" noChangeAspect="1"/>
+            </wp:cNvGraphicFramePr>
+            <a:graphic xmlns:a="http://schemas.openxmlformats.org/drawingml/2006/main">
+              <a:graphicData uri="http://schemas.openxmlformats.org/drawingml/2006/picture">
+                <pic:pic xmlns:pic="http://schemas.openxmlformats.org/drawingml/2006/picture">
+                  <pic:nvPicPr>
+                    <pic:cNvPr id="1" name=""/>
+                    <pic:cNvPicPr/>
+                  </pic:nvPicPr>
+                  <pic:blipFill>
+                    <a:blip r:embed="rId15"/>
+                    <a:stretch>
+                      <a:fillRect/>
+                    </a:stretch>
+                  </pic:blipFill>
+                  <pic:spPr>
+                    <a:xfrm>
+                      <a:off x="0" y="0"/>
+                      <a:ext cx="4152477" cy="1903760"/>
+                    </a:xfrm>
+                    <a:prstGeom prst="rect">
+                      <a:avLst/>
+                    </a:prstGeom>
+                  </pic:spPr>
+                </pic:pic>
+              </a:graphicData>
+            </a:graphic>
+          </wp:inline>
+        </w:drawing>
+      </w:r>
+    </w:p>
+    <w:p>
+      <w:pPr>
+        <w:pStyle w:val="a3"/>
+        <w:ind w:left="360" w:firstLineChars="0" w:firstLine="0"/>
+      </w:pPr>
+      <w:r>
+        <w:rPr>
+          <w:noProof/>
+        </w:rPr>
+        <w:drawing>
+          <wp:inline distT="0" distB="0" distL="0" distR="0" wp14:anchorId="2D8524DD" wp14:editId="12D6F1B4">
+            <wp:extent cx="4445146" cy="2231136"/>
+            <wp:effectExtent l="0" t="0" r="0" b="0"/>
+            <wp:docPr id="12" name="图片 12"/>
+            <wp:cNvGraphicFramePr>
+              <a:graphicFrameLocks xmlns:a="http://schemas.openxmlformats.org/drawingml/2006/main" noChangeAspect="1"/>
+            </wp:cNvGraphicFramePr>
+            <a:graphic xmlns:a="http://schemas.openxmlformats.org/drawingml/2006/main">
+              <a:graphicData uri="http://schemas.openxmlformats.org/drawingml/2006/picture">
+                <pic:pic xmlns:pic="http://schemas.openxmlformats.org/drawingml/2006/picture">
+                  <pic:nvPicPr>
+                    <pic:cNvPr id="1" name=""/>
+                    <pic:cNvPicPr/>
+                  </pic:nvPicPr>
+                  <pic:blipFill>
+                    <a:blip r:embed="rId16"/>
+                    <a:stretch>
+                      <a:fillRect/>
+                    </a:stretch>
+                  </pic:blipFill>
+                  <pic:spPr>
+                    <a:xfrm>
+                      <a:off x="0" y="0"/>
+                      <a:ext cx="4451825" cy="2234489"/>
+                    </a:xfrm>
+                    <a:prstGeom prst="rect">
+                      <a:avLst/>
+                    </a:prstGeom>
+                  </pic:spPr>
+                </pic:pic>
+              </a:graphicData>
+            </a:graphic>
+          </wp:inline>
+        </w:drawing>
+      </w:r>
+    </w:p>
+    <w:p>
+      <w:pPr>
+        <w:pStyle w:val="a3"/>
+        <w:ind w:left="360" w:firstLineChars="0" w:firstLine="0"/>
+      </w:pPr>
+      <w:r>
+        <w:rPr>
+          <w:noProof/>
+        </w:rPr>
+        <w:drawing>
+          <wp:inline distT="0" distB="0" distL="0" distR="0" wp14:anchorId="716319C4" wp14:editId="221304F6">
+            <wp:extent cx="4367174" cy="2128380"/>
+            <wp:effectExtent l="0" t="0" r="0" b="5715"/>
+            <wp:docPr id="13" name="图片 13"/>
+            <wp:cNvGraphicFramePr>
+              <a:graphicFrameLocks xmlns:a="http://schemas.openxmlformats.org/drawingml/2006/main" noChangeAspect="1"/>
+            </wp:cNvGraphicFramePr>
+            <a:graphic xmlns:a="http://schemas.openxmlformats.org/drawingml/2006/main">
+              <a:graphicData uri="http://schemas.openxmlformats.org/drawingml/2006/picture">
+                <pic:pic xmlns:pic="http://schemas.openxmlformats.org/drawingml/2006/picture">
+                  <pic:nvPicPr>
+                    <pic:cNvPr id="1" name=""/>
+                    <pic:cNvPicPr/>
+                  </pic:nvPicPr>
+                  <pic:blipFill>
+                    <a:blip r:embed="rId17"/>
+                    <a:stretch>
+                      <a:fillRect/>
+                    </a:stretch>
+                  </pic:blipFill>
+                  <pic:spPr>
+                    <a:xfrm>
+                      <a:off x="0" y="0"/>
+                      <a:ext cx="4380284" cy="2134769"/>
+                    </a:xfrm>
+                    <a:prstGeom prst="rect">
+                      <a:avLst/>
+                    </a:prstGeom>
+                  </pic:spPr>
+                </pic:pic>
+              </a:graphicData>
+            </a:graphic>
+          </wp:inline>
+        </w:drawing>
+      </w:r>
+    </w:p>
+    <w:p>
+      <w:pPr>
+        <w:pStyle w:val="a3"/>
+        <w:ind w:left="360" w:firstLineChars="0" w:firstLine="0"/>
+      </w:pPr>
+      <w:r>
+        <w:rPr>
+          <w:noProof/>
+        </w:rPr>
+        <w:drawing>
+          <wp:inline distT="0" distB="0" distL="0" distR="0" wp14:anchorId="34D9D661" wp14:editId="17238C63">
+            <wp:extent cx="4402407" cy="1880007"/>
+            <wp:effectExtent l="0" t="0" r="0" b="6350"/>
+            <wp:docPr id="14" name="图片 14"/>
+            <wp:cNvGraphicFramePr>
+              <a:graphicFrameLocks xmlns:a="http://schemas.openxmlformats.org/drawingml/2006/main" noChangeAspect="1"/>
+            </wp:cNvGraphicFramePr>
+            <a:graphic xmlns:a="http://schemas.openxmlformats.org/drawingml/2006/main">
+              <a:graphicData uri="http://schemas.openxmlformats.org/drawingml/2006/picture">
+                <pic:pic xmlns:pic="http://schemas.openxmlformats.org/drawingml/2006/picture">
+                  <pic:nvPicPr>
+                    <pic:cNvPr id="1" name=""/>
+                    <pic:cNvPicPr/>
+                  </pic:nvPicPr>
+                  <pic:blipFill>
+                    <a:blip r:embed="rId18"/>
+                    <a:stretch>
+                      <a:fillRect/>
+                    </a:stretch>
+                  </pic:blipFill>
+                  <pic:spPr>
+                    <a:xfrm>
+                      <a:off x="0" y="0"/>
+                      <a:ext cx="4429003" cy="1891364"/>
                     </a:xfrm>
                     <a:prstGeom prst="rect">
                       <a:avLst/>
@@ -2183,6 +2434,31 @@
       <w:ind w:firstLineChars="200" w:firstLine="420"/>
     </w:pPr>
   </w:style>
+  <w:style w:type="paragraph" w:styleId="a4">
+    <w:name w:val="Balloon Text"/>
+    <w:basedOn w:val="a"/>
+    <w:link w:val="Char"/>
+    <w:uiPriority w:val="99"/>
+    <w:semiHidden/>
+    <w:unhideWhenUsed/>
+    <w:rsid w:val="006D4B7B"/>
+    <w:rPr>
+      <w:sz w:val="18"/>
+      <w:szCs w:val="18"/>
+    </w:rPr>
+  </w:style>
+  <w:style w:type="character" w:customStyle="1" w:styleId="Char">
+    <w:name w:val="批注框文本 Char"/>
+    <w:basedOn w:val="a0"/>
+    <w:link w:val="a4"/>
+    <w:uiPriority w:val="99"/>
+    <w:semiHidden/>
+    <w:rsid w:val="006D4B7B"/>
+    <w:rPr>
+      <w:sz w:val="18"/>
+      <w:szCs w:val="18"/>
+    </w:rPr>
+  </w:style>
 </w:styles>
 </file>
 

</xml_diff>